<commit_message>
Add churn EDA cells and update report
Expanded notebooks/gather_data.ipynb with additional exploratory analysis for churn: added scatterplot and crosstab checks for Age, Gender, MaritalStatus, IncomeLevel, ResolutionStatus, LoginFrequency, and ServiceUsage. Computed per-customer aggregates from Transaction_History_df (total transactions and total amount spent), merged with churn status into total_transaction_churn_df and total_amount_churn_df, handled missing churn values, renamed columns, and added boxplots and normalized crosstabs to inspect relationships. Also added a few empty/placeholder cells. Updated reports/report.docx (binary) accordingly.
</commit_message>
<xml_diff>
--- a/reports/report.docx
+++ b/reports/report.docx
@@ -724,8 +724,767 @@
           <w:sz w:val="24"/>
           <w:szCs w:val="24"/>
         </w:rPr>
-        <w:t xml:space="preserve"> columns to visualize that which group churn more </w:t>
-      </w:r>
+        <w:t xml:space="preserve"> columns to visualize that which group churn more</w:t>
+      </w:r>
+      <w:r>
+        <w:rPr>
+          <w:rFonts w:ascii="Times New Roman" w:hAnsi="Times New Roman" w:cs="Times New Roman"/>
+          <w:sz w:val="24"/>
+          <w:szCs w:val="24"/>
+        </w:rPr>
+        <w:t xml:space="preserve"> as I compare the data is imbalance the 80% percent people who not churn but only 20% churn this imbalance will make the</w:t>
+      </w:r>
+      <w:r>
+        <w:rPr>
+          <w:rFonts w:ascii="Times New Roman" w:hAnsi="Times New Roman" w:cs="Times New Roman"/>
+          <w:sz w:val="24"/>
+          <w:szCs w:val="24"/>
+        </w:rPr>
+        <w:t xml:space="preserve"> visualization </w:t>
+      </w:r>
+      <w:r>
+        <w:rPr>
+          <w:rFonts w:ascii="Times New Roman" w:hAnsi="Times New Roman" w:cs="Times New Roman"/>
+          <w:sz w:val="24"/>
+          <w:szCs w:val="24"/>
+        </w:rPr>
+        <w:t xml:space="preserve">similar like the difference is not clearly visible as I use </w:t>
+      </w:r>
+      <w:proofErr w:type="spellStart"/>
+      <w:r>
+        <w:rPr>
+          <w:rFonts w:ascii="Times New Roman" w:hAnsi="Times New Roman" w:cs="Times New Roman"/>
+          <w:sz w:val="24"/>
+          <w:szCs w:val="24"/>
+        </w:rPr>
+        <w:t>countplot</w:t>
+      </w:r>
+      <w:proofErr w:type="spellEnd"/>
+      <w:r>
+        <w:rPr>
+          <w:rFonts w:ascii="Times New Roman" w:hAnsi="Times New Roman" w:cs="Times New Roman"/>
+          <w:sz w:val="24"/>
+          <w:szCs w:val="24"/>
+        </w:rPr>
+        <w:t xml:space="preserve"> for </w:t>
+      </w:r>
+      <w:proofErr w:type="spellStart"/>
+      <w:r>
+        <w:rPr>
+          <w:rFonts w:ascii="Times New Roman" w:hAnsi="Times New Roman" w:cs="Times New Roman"/>
+          <w:sz w:val="24"/>
+          <w:szCs w:val="24"/>
+        </w:rPr>
+        <w:t>cotegoris</w:t>
+      </w:r>
+      <w:proofErr w:type="spellEnd"/>
+      <w:r>
+        <w:rPr>
+          <w:rFonts w:ascii="Times New Roman" w:hAnsi="Times New Roman" w:cs="Times New Roman"/>
+          <w:sz w:val="24"/>
+          <w:szCs w:val="24"/>
+        </w:rPr>
+        <w:t xml:space="preserve"> and boxplot for numeric values the graph doesn’t show much difference so I decide to use a churn rate which is pretty helpful here is its results (currently </w:t>
+      </w:r>
+      <w:proofErr w:type="spellStart"/>
+      <w:r>
+        <w:rPr>
+          <w:rFonts w:ascii="Times New Roman" w:hAnsi="Times New Roman" w:cs="Times New Roman"/>
+          <w:sz w:val="24"/>
+          <w:szCs w:val="24"/>
+        </w:rPr>
+        <w:t>im</w:t>
+      </w:r>
+      <w:proofErr w:type="spellEnd"/>
+      <w:r>
+        <w:rPr>
+          <w:rFonts w:ascii="Times New Roman" w:hAnsi="Times New Roman" w:cs="Times New Roman"/>
+          <w:sz w:val="24"/>
+          <w:szCs w:val="24"/>
+        </w:rPr>
+        <w:t xml:space="preserve"> </w:t>
+      </w:r>
+      <w:proofErr w:type="spellStart"/>
+      <w:r>
+        <w:rPr>
+          <w:rFonts w:ascii="Times New Roman" w:hAnsi="Times New Roman" w:cs="Times New Roman"/>
+          <w:sz w:val="24"/>
+          <w:szCs w:val="24"/>
+        </w:rPr>
+        <w:t>perofrmin</w:t>
+      </w:r>
+      <w:proofErr w:type="spellEnd"/>
+      <w:r>
+        <w:rPr>
+          <w:rFonts w:ascii="Times New Roman" w:hAnsi="Times New Roman" w:cs="Times New Roman"/>
+          <w:sz w:val="24"/>
+          <w:szCs w:val="24"/>
+        </w:rPr>
+        <w:t xml:space="preserve"> </w:t>
+      </w:r>
+      <w:proofErr w:type="spellStart"/>
+      <w:r>
+        <w:rPr>
+          <w:rFonts w:ascii="Times New Roman" w:hAnsi="Times New Roman" w:cs="Times New Roman"/>
+          <w:sz w:val="24"/>
+          <w:szCs w:val="24"/>
+        </w:rPr>
+        <w:t>eda</w:t>
+      </w:r>
+      <w:proofErr w:type="spellEnd"/>
+      <w:r>
+        <w:rPr>
+          <w:rFonts w:ascii="Times New Roman" w:hAnsi="Times New Roman" w:cs="Times New Roman"/>
+          <w:sz w:val="24"/>
+          <w:szCs w:val="24"/>
+        </w:rPr>
+        <w:t xml:space="preserve"> on individual dataset I still not combine the dataset cause for combine I need to do some feature engineering cause online </w:t>
+      </w:r>
+      <w:proofErr w:type="spellStart"/>
+      <w:r>
+        <w:rPr>
+          <w:rFonts w:ascii="Times New Roman" w:hAnsi="Times New Roman" w:cs="Times New Roman"/>
+          <w:sz w:val="24"/>
+          <w:szCs w:val="24"/>
+        </w:rPr>
+        <w:t>transation</w:t>
+      </w:r>
+      <w:proofErr w:type="spellEnd"/>
+      <w:r>
+        <w:rPr>
+          <w:rFonts w:ascii="Times New Roman" w:hAnsi="Times New Roman" w:cs="Times New Roman"/>
+          <w:sz w:val="24"/>
+          <w:szCs w:val="24"/>
+        </w:rPr>
+        <w:t xml:space="preserve"> </w:t>
+      </w:r>
+      <w:proofErr w:type="spellStart"/>
+      <w:r>
+        <w:rPr>
+          <w:rFonts w:ascii="Times New Roman" w:hAnsi="Times New Roman" w:cs="Times New Roman"/>
+          <w:sz w:val="24"/>
+          <w:szCs w:val="24"/>
+        </w:rPr>
+        <w:t>histry</w:t>
+      </w:r>
+      <w:proofErr w:type="spellEnd"/>
+      <w:r>
+        <w:rPr>
+          <w:rFonts w:ascii="Times New Roman" w:hAnsi="Times New Roman" w:cs="Times New Roman"/>
+          <w:sz w:val="24"/>
+          <w:szCs w:val="24"/>
+        </w:rPr>
+        <w:t xml:space="preserve"> have 5000 more samples and all other datasets have 1000 so I decide to first analyze them separately and after integrating I analyze again so the difference will be visible and I have more clear data understanding)</w:t>
+      </w:r>
+    </w:p>
+    <w:p>
+      <w:pPr>
+        <w:rPr>
+          <w:rFonts w:ascii="Times New Roman" w:hAnsi="Times New Roman" w:cs="Times New Roman"/>
+          <w:sz w:val="24"/>
+          <w:szCs w:val="24"/>
+        </w:rPr>
+      </w:pPr>
+      <w:r>
+        <w:rPr>
+          <w:rFonts w:ascii="Times New Roman" w:hAnsi="Times New Roman" w:cs="Times New Roman"/>
+          <w:sz w:val="24"/>
+          <w:szCs w:val="24"/>
+        </w:rPr>
+        <w:t>Customer Demographics Dataset</w:t>
+      </w:r>
+    </w:p>
+    <w:p>
+      <w:pPr>
+        <w:rPr>
+          <w:rFonts w:ascii="Times New Roman" w:hAnsi="Times New Roman" w:cs="Times New Roman"/>
+          <w:sz w:val="24"/>
+          <w:szCs w:val="24"/>
+        </w:rPr>
+      </w:pPr>
+      <w:r>
+        <w:rPr>
+          <w:rFonts w:ascii="Times New Roman" w:hAnsi="Times New Roman" w:cs="Times New Roman"/>
+          <w:sz w:val="24"/>
+          <w:szCs w:val="24"/>
+        </w:rPr>
+        <w:t>Age vs Churn</w:t>
+      </w:r>
+    </w:p>
+    <w:p>
+      <w:pPr>
+        <w:rPr>
+          <w:rFonts w:ascii="Times New Roman" w:hAnsi="Times New Roman" w:cs="Times New Roman"/>
+          <w:sz w:val="24"/>
+          <w:szCs w:val="24"/>
+        </w:rPr>
+      </w:pPr>
+      <w:r>
+        <w:rPr>
+          <w:rFonts w:ascii="Times New Roman" w:hAnsi="Times New Roman" w:cs="Times New Roman"/>
+          <w:sz w:val="24"/>
+          <w:szCs w:val="24"/>
+        </w:rPr>
+        <w:t xml:space="preserve">Churn Rate: </w:t>
+      </w:r>
+    </w:p>
+    <w:p>
+      <w:pPr>
+        <w:rPr>
+          <w:rFonts w:ascii="Times New Roman" w:hAnsi="Times New Roman" w:cs="Times New Roman"/>
+          <w:sz w:val="24"/>
+          <w:szCs w:val="24"/>
+        </w:rPr>
+      </w:pPr>
+      <w:r>
+        <w:rPr>
+          <w:rFonts w:ascii="Times New Roman" w:hAnsi="Times New Roman" w:cs="Times New Roman"/>
+          <w:sz w:val="24"/>
+          <w:szCs w:val="24"/>
+        </w:rPr>
+        <w:lastRenderedPageBreak/>
+        <w:drawing>
+          <wp:inline distT="0" distB="0" distL="0" distR="0" wp14:anchorId="131269FC" wp14:editId="651CE049">
+            <wp:extent cx="2286319" cy="1505160"/>
+            <wp:effectExtent l="0" t="0" r="0" b="0"/>
+            <wp:docPr id="1" name="Picture 1"/>
+            <wp:cNvGraphicFramePr>
+              <a:graphicFrameLocks xmlns:a="http://schemas.openxmlformats.org/drawingml/2006/main" noChangeAspect="1"/>
+            </wp:cNvGraphicFramePr>
+            <a:graphic xmlns:a="http://schemas.openxmlformats.org/drawingml/2006/main">
+              <a:graphicData uri="http://schemas.openxmlformats.org/drawingml/2006/picture">
+                <pic:pic xmlns:pic="http://schemas.openxmlformats.org/drawingml/2006/picture">
+                  <pic:nvPicPr>
+                    <pic:cNvPr id="1" name=""/>
+                    <pic:cNvPicPr/>
+                  </pic:nvPicPr>
+                  <pic:blipFill>
+                    <a:blip r:embed="rId4"/>
+                    <a:stretch>
+                      <a:fillRect/>
+                    </a:stretch>
+                  </pic:blipFill>
+                  <pic:spPr>
+                    <a:xfrm>
+                      <a:off x="0" y="0"/>
+                      <a:ext cx="2286319" cy="1505160"/>
+                    </a:xfrm>
+                    <a:prstGeom prst="rect">
+                      <a:avLst/>
+                    </a:prstGeom>
+                  </pic:spPr>
+                </pic:pic>
+              </a:graphicData>
+            </a:graphic>
+          </wp:inline>
+        </w:drawing>
+      </w:r>
+    </w:p>
+    <w:p>
+      <w:pPr>
+        <w:rPr>
+          <w:rFonts w:ascii="Times New Roman" w:hAnsi="Times New Roman" w:cs="Times New Roman"/>
+          <w:sz w:val="24"/>
+          <w:szCs w:val="24"/>
+        </w:rPr>
+      </w:pPr>
+      <w:r>
+        <w:rPr>
+          <w:rFonts w:ascii="Times New Roman" w:hAnsi="Times New Roman" w:cs="Times New Roman"/>
+          <w:sz w:val="24"/>
+          <w:szCs w:val="24"/>
+        </w:rPr>
+        <w:t>Here the people of age 40</w:t>
+      </w:r>
+      <w:r>
+        <w:rPr>
+          <w:rFonts w:ascii="Times New Roman" w:hAnsi="Times New Roman" w:cs="Times New Roman"/>
+          <w:sz w:val="24"/>
+          <w:szCs w:val="24"/>
+        </w:rPr>
+        <w:t xml:space="preserve">, 45, and 59 are more </w:t>
+      </w:r>
+      <w:proofErr w:type="spellStart"/>
+      <w:r>
+        <w:rPr>
+          <w:rFonts w:ascii="Times New Roman" w:hAnsi="Times New Roman" w:cs="Times New Roman"/>
+          <w:sz w:val="24"/>
+          <w:szCs w:val="24"/>
+        </w:rPr>
+        <w:t>lefting</w:t>
+      </w:r>
+      <w:proofErr w:type="spellEnd"/>
+      <w:r>
+        <w:rPr>
+          <w:rFonts w:ascii="Times New Roman" w:hAnsi="Times New Roman" w:cs="Times New Roman"/>
+          <w:sz w:val="24"/>
+          <w:szCs w:val="24"/>
+        </w:rPr>
+        <w:t xml:space="preserve"> the product</w:t>
+      </w:r>
+    </w:p>
+    <w:p>
+      <w:pPr>
+        <w:rPr>
+          <w:rFonts w:ascii="Times New Roman" w:hAnsi="Times New Roman" w:cs="Times New Roman"/>
+          <w:sz w:val="24"/>
+          <w:szCs w:val="24"/>
+        </w:rPr>
+      </w:pPr>
+      <w:r>
+        <w:rPr>
+          <w:rFonts w:ascii="Times New Roman" w:hAnsi="Times New Roman" w:cs="Times New Roman"/>
+          <w:sz w:val="24"/>
+          <w:szCs w:val="24"/>
+        </w:rPr>
+        <w:t>Boxplot</w:t>
+      </w:r>
+    </w:p>
+    <w:p>
+      <w:pPr>
+        <w:rPr>
+          <w:rFonts w:ascii="Times New Roman" w:hAnsi="Times New Roman" w:cs="Times New Roman"/>
+          <w:sz w:val="24"/>
+          <w:szCs w:val="24"/>
+        </w:rPr>
+      </w:pPr>
+      <w:r>
+        <w:rPr>
+          <w:rFonts w:ascii="Times New Roman" w:hAnsi="Times New Roman" w:cs="Times New Roman"/>
+          <w:sz w:val="24"/>
+          <w:szCs w:val="24"/>
+        </w:rPr>
+        <w:drawing>
+          <wp:inline distT="0" distB="0" distL="0" distR="0" wp14:anchorId="4AD195C0" wp14:editId="77ED97FC">
+            <wp:extent cx="3682428" cy="2981325"/>
+            <wp:effectExtent l="0" t="0" r="0" b="0"/>
+            <wp:docPr id="2" name="Picture 2"/>
+            <wp:cNvGraphicFramePr>
+              <a:graphicFrameLocks xmlns:a="http://schemas.openxmlformats.org/drawingml/2006/main" noChangeAspect="1"/>
+            </wp:cNvGraphicFramePr>
+            <a:graphic xmlns:a="http://schemas.openxmlformats.org/drawingml/2006/main">
+              <a:graphicData uri="http://schemas.openxmlformats.org/drawingml/2006/picture">
+                <pic:pic xmlns:pic="http://schemas.openxmlformats.org/drawingml/2006/picture">
+                  <pic:nvPicPr>
+                    <pic:cNvPr id="1" name=""/>
+                    <pic:cNvPicPr/>
+                  </pic:nvPicPr>
+                  <pic:blipFill>
+                    <a:blip r:embed="rId5"/>
+                    <a:stretch>
+                      <a:fillRect/>
+                    </a:stretch>
+                  </pic:blipFill>
+                  <pic:spPr>
+                    <a:xfrm>
+                      <a:off x="0" y="0"/>
+                      <a:ext cx="3689951" cy="2987416"/>
+                    </a:xfrm>
+                    <a:prstGeom prst="rect">
+                      <a:avLst/>
+                    </a:prstGeom>
+                  </pic:spPr>
+                </pic:pic>
+              </a:graphicData>
+            </a:graphic>
+          </wp:inline>
+        </w:drawing>
+      </w:r>
+    </w:p>
+    <w:p>
+      <w:pPr>
+        <w:rPr>
+          <w:rFonts w:ascii="Times New Roman" w:hAnsi="Times New Roman" w:cs="Times New Roman"/>
+          <w:sz w:val="24"/>
+          <w:szCs w:val="24"/>
+        </w:rPr>
+      </w:pPr>
+      <w:r>
+        <w:rPr>
+          <w:rFonts w:ascii="Times New Roman" w:hAnsi="Times New Roman" w:cs="Times New Roman"/>
+          <w:sz w:val="24"/>
+          <w:szCs w:val="24"/>
+        </w:rPr>
+        <w:t>As the box plot doesn’t helpful that’s why I use churn rate it shows clear results</w:t>
+      </w:r>
+    </w:p>
+    <w:p>
+      <w:pPr>
+        <w:rPr>
+          <w:rFonts w:ascii="Times New Roman" w:hAnsi="Times New Roman" w:cs="Times New Roman"/>
+          <w:sz w:val="24"/>
+          <w:szCs w:val="24"/>
+        </w:rPr>
+      </w:pPr>
+      <w:r>
+        <w:rPr>
+          <w:rFonts w:ascii="Times New Roman" w:hAnsi="Times New Roman" w:cs="Times New Roman"/>
+          <w:sz w:val="24"/>
+          <w:szCs w:val="24"/>
+        </w:rPr>
+        <w:t>Gender vs Churn</w:t>
+      </w:r>
+    </w:p>
+    <w:p>
+      <w:pPr>
+        <w:rPr>
+          <w:rFonts w:ascii="Times New Roman" w:hAnsi="Times New Roman" w:cs="Times New Roman"/>
+          <w:sz w:val="24"/>
+          <w:szCs w:val="24"/>
+        </w:rPr>
+      </w:pPr>
+      <w:r>
+        <w:rPr>
+          <w:rFonts w:ascii="Times New Roman" w:hAnsi="Times New Roman" w:cs="Times New Roman"/>
+          <w:sz w:val="24"/>
+          <w:szCs w:val="24"/>
+        </w:rPr>
+        <w:t>Churn Rate:</w:t>
+      </w:r>
+    </w:p>
+    <w:p>
+      <w:pPr>
+        <w:rPr>
+          <w:rFonts w:ascii="Times New Roman" w:hAnsi="Times New Roman" w:cs="Times New Roman"/>
+          <w:sz w:val="24"/>
+          <w:szCs w:val="24"/>
+        </w:rPr>
+      </w:pPr>
+      <w:r>
+        <w:rPr>
+          <w:rFonts w:ascii="Times New Roman" w:hAnsi="Times New Roman" w:cs="Times New Roman"/>
+          <w:sz w:val="24"/>
+          <w:szCs w:val="24"/>
+        </w:rPr>
+        <w:drawing>
+          <wp:inline distT="0" distB="0" distL="0" distR="0" wp14:anchorId="089F2DA4" wp14:editId="5BF54F27">
+            <wp:extent cx="2229161" cy="1181265"/>
+            <wp:effectExtent l="0" t="0" r="0" b="0"/>
+            <wp:docPr id="3" name="Picture 3"/>
+            <wp:cNvGraphicFramePr>
+              <a:graphicFrameLocks xmlns:a="http://schemas.openxmlformats.org/drawingml/2006/main" noChangeAspect="1"/>
+            </wp:cNvGraphicFramePr>
+            <a:graphic xmlns:a="http://schemas.openxmlformats.org/drawingml/2006/main">
+              <a:graphicData uri="http://schemas.openxmlformats.org/drawingml/2006/picture">
+                <pic:pic xmlns:pic="http://schemas.openxmlformats.org/drawingml/2006/picture">
+                  <pic:nvPicPr>
+                    <pic:cNvPr id="1" name=""/>
+                    <pic:cNvPicPr/>
+                  </pic:nvPicPr>
+                  <pic:blipFill>
+                    <a:blip r:embed="rId6"/>
+                    <a:stretch>
+                      <a:fillRect/>
+                    </a:stretch>
+                  </pic:blipFill>
+                  <pic:spPr>
+                    <a:xfrm>
+                      <a:off x="0" y="0"/>
+                      <a:ext cx="2229161" cy="1181265"/>
+                    </a:xfrm>
+                    <a:prstGeom prst="rect">
+                      <a:avLst/>
+                    </a:prstGeom>
+                  </pic:spPr>
+                </pic:pic>
+              </a:graphicData>
+            </a:graphic>
+          </wp:inline>
+        </w:drawing>
+      </w:r>
+    </w:p>
+    <w:p>
+      <w:pPr>
+        <w:rPr>
+          <w:rFonts w:ascii="Times New Roman" w:hAnsi="Times New Roman" w:cs="Times New Roman"/>
+          <w:sz w:val="24"/>
+          <w:szCs w:val="24"/>
+        </w:rPr>
+      </w:pPr>
+      <w:proofErr w:type="spellStart"/>
+      <w:r>
+        <w:rPr>
+          <w:rFonts w:ascii="Times New Roman" w:hAnsi="Times New Roman" w:cs="Times New Roman"/>
+          <w:sz w:val="24"/>
+          <w:szCs w:val="24"/>
+        </w:rPr>
+        <w:t>Countplot</w:t>
+      </w:r>
+      <w:proofErr w:type="spellEnd"/>
+      <w:r>
+        <w:rPr>
+          <w:rFonts w:ascii="Times New Roman" w:hAnsi="Times New Roman" w:cs="Times New Roman"/>
+          <w:sz w:val="24"/>
+          <w:szCs w:val="24"/>
+        </w:rPr>
+        <w:t>:</w:t>
+      </w:r>
+    </w:p>
+    <w:p>
+      <w:pPr>
+        <w:rPr>
+          <w:rFonts w:ascii="Times New Roman" w:hAnsi="Times New Roman" w:cs="Times New Roman"/>
+          <w:sz w:val="24"/>
+          <w:szCs w:val="24"/>
+        </w:rPr>
+      </w:pPr>
+      <w:r>
+        <w:rPr>
+          <w:rFonts w:ascii="Times New Roman" w:hAnsi="Times New Roman" w:cs="Times New Roman"/>
+          <w:sz w:val="24"/>
+          <w:szCs w:val="24"/>
+        </w:rPr>
+        <w:lastRenderedPageBreak/>
+        <w:drawing>
+          <wp:inline distT="0" distB="0" distL="0" distR="0" wp14:anchorId="281D46F7" wp14:editId="15F6B70C">
+            <wp:extent cx="3648075" cy="2906960"/>
+            <wp:effectExtent l="0" t="0" r="0" b="8255"/>
+            <wp:docPr id="4" name="Picture 4"/>
+            <wp:cNvGraphicFramePr>
+              <a:graphicFrameLocks xmlns:a="http://schemas.openxmlformats.org/drawingml/2006/main" noChangeAspect="1"/>
+            </wp:cNvGraphicFramePr>
+            <a:graphic xmlns:a="http://schemas.openxmlformats.org/drawingml/2006/main">
+              <a:graphicData uri="http://schemas.openxmlformats.org/drawingml/2006/picture">
+                <pic:pic xmlns:pic="http://schemas.openxmlformats.org/drawingml/2006/picture">
+                  <pic:nvPicPr>
+                    <pic:cNvPr id="1" name=""/>
+                    <pic:cNvPicPr/>
+                  </pic:nvPicPr>
+                  <pic:blipFill>
+                    <a:blip r:embed="rId7"/>
+                    <a:stretch>
+                      <a:fillRect/>
+                    </a:stretch>
+                  </pic:blipFill>
+                  <pic:spPr>
+                    <a:xfrm>
+                      <a:off x="0" y="0"/>
+                      <a:ext cx="3656773" cy="2913891"/>
+                    </a:xfrm>
+                    <a:prstGeom prst="rect">
+                      <a:avLst/>
+                    </a:prstGeom>
+                  </pic:spPr>
+                </pic:pic>
+              </a:graphicData>
+            </a:graphic>
+          </wp:inline>
+        </w:drawing>
+      </w:r>
+    </w:p>
+    <w:p>
+      <w:r>
+        <w:t>Gender does not appear to be a strong predictor of churn, as churn counts are similar for both males and females</w:t>
+      </w:r>
+      <w:r>
+        <w:t xml:space="preserve"> which is shown in churn rate and </w:t>
+      </w:r>
+      <w:proofErr w:type="spellStart"/>
+      <w:r>
+        <w:t>countplot</w:t>
+      </w:r>
+      <w:proofErr w:type="spellEnd"/>
+      <w:r>
+        <w:t xml:space="preserve"> in both</w:t>
+      </w:r>
+    </w:p>
+    <w:p>
+      <w:pPr>
+        <w:rPr>
+          <w:rFonts w:ascii="Times New Roman" w:hAnsi="Times New Roman" w:cs="Times New Roman"/>
+          <w:sz w:val="24"/>
+          <w:szCs w:val="24"/>
+        </w:rPr>
+      </w:pPr>
+      <w:r>
+        <w:rPr>
+          <w:rFonts w:ascii="Times New Roman" w:hAnsi="Times New Roman" w:cs="Times New Roman"/>
+          <w:sz w:val="24"/>
+          <w:szCs w:val="24"/>
+        </w:rPr>
+        <w:t>Income level vs Churn</w:t>
+      </w:r>
+    </w:p>
+    <w:p>
+      <w:pPr>
+        <w:rPr>
+          <w:rFonts w:ascii="Times New Roman" w:hAnsi="Times New Roman" w:cs="Times New Roman"/>
+          <w:sz w:val="24"/>
+          <w:szCs w:val="24"/>
+        </w:rPr>
+      </w:pPr>
+      <w:r>
+        <w:rPr>
+          <w:rFonts w:ascii="Times New Roman" w:hAnsi="Times New Roman" w:cs="Times New Roman"/>
+          <w:sz w:val="24"/>
+          <w:szCs w:val="24"/>
+        </w:rPr>
+        <w:t>Churn Rate:</w:t>
+      </w:r>
+    </w:p>
+    <w:p>
+      <w:pPr>
+        <w:rPr>
+          <w:rFonts w:ascii="Times New Roman" w:hAnsi="Times New Roman" w:cs="Times New Roman"/>
+          <w:sz w:val="24"/>
+          <w:szCs w:val="24"/>
+        </w:rPr>
+      </w:pPr>
+      <w:r>
+        <w:rPr>
+          <w:rFonts w:ascii="Times New Roman" w:hAnsi="Times New Roman" w:cs="Times New Roman"/>
+          <w:sz w:val="24"/>
+          <w:szCs w:val="24"/>
+        </w:rPr>
+        <w:drawing>
+          <wp:inline distT="0" distB="0" distL="0" distR="0" wp14:anchorId="7B05FD87" wp14:editId="2C16AEAC">
+            <wp:extent cx="2553056" cy="1448002"/>
+            <wp:effectExtent l="0" t="0" r="0" b="0"/>
+            <wp:docPr id="5" name="Picture 5"/>
+            <wp:cNvGraphicFramePr>
+              <a:graphicFrameLocks xmlns:a="http://schemas.openxmlformats.org/drawingml/2006/main" noChangeAspect="1"/>
+            </wp:cNvGraphicFramePr>
+            <a:graphic xmlns:a="http://schemas.openxmlformats.org/drawingml/2006/main">
+              <a:graphicData uri="http://schemas.openxmlformats.org/drawingml/2006/picture">
+                <pic:pic xmlns:pic="http://schemas.openxmlformats.org/drawingml/2006/picture">
+                  <pic:nvPicPr>
+                    <pic:cNvPr id="1" name=""/>
+                    <pic:cNvPicPr/>
+                  </pic:nvPicPr>
+                  <pic:blipFill>
+                    <a:blip r:embed="rId8"/>
+                    <a:stretch>
+                      <a:fillRect/>
+                    </a:stretch>
+                  </pic:blipFill>
+                  <pic:spPr>
+                    <a:xfrm>
+                      <a:off x="0" y="0"/>
+                      <a:ext cx="2553056" cy="1448002"/>
+                    </a:xfrm>
+                    <a:prstGeom prst="rect">
+                      <a:avLst/>
+                    </a:prstGeom>
+                  </pic:spPr>
+                </pic:pic>
+              </a:graphicData>
+            </a:graphic>
+          </wp:inline>
+        </w:drawing>
+      </w:r>
+    </w:p>
+    <w:p>
+      <w:pPr>
+        <w:rPr>
+          <w:rFonts w:ascii="Times New Roman" w:hAnsi="Times New Roman" w:cs="Times New Roman"/>
+          <w:sz w:val="24"/>
+          <w:szCs w:val="24"/>
+        </w:rPr>
+      </w:pPr>
+      <w:proofErr w:type="spellStart"/>
+      <w:r>
+        <w:rPr>
+          <w:rFonts w:ascii="Times New Roman" w:hAnsi="Times New Roman" w:cs="Times New Roman"/>
+          <w:sz w:val="24"/>
+          <w:szCs w:val="24"/>
+        </w:rPr>
+        <w:t>Countplot</w:t>
+      </w:r>
+      <w:proofErr w:type="spellEnd"/>
+      <w:r>
+        <w:rPr>
+          <w:rFonts w:ascii="Times New Roman" w:hAnsi="Times New Roman" w:cs="Times New Roman"/>
+          <w:sz w:val="24"/>
+          <w:szCs w:val="24"/>
+        </w:rPr>
+        <w:t>:</w:t>
+      </w:r>
+    </w:p>
+    <w:p>
+      <w:pPr>
+        <w:rPr>
+          <w:rFonts w:ascii="Times New Roman" w:hAnsi="Times New Roman" w:cs="Times New Roman"/>
+          <w:sz w:val="24"/>
+          <w:szCs w:val="24"/>
+        </w:rPr>
+      </w:pPr>
+      <w:r>
+        <w:rPr>
+          <w:rFonts w:ascii="Times New Roman" w:hAnsi="Times New Roman" w:cs="Times New Roman"/>
+          <w:sz w:val="24"/>
+          <w:szCs w:val="24"/>
+        </w:rPr>
+        <w:drawing>
+          <wp:inline distT="0" distB="0" distL="0" distR="0" wp14:anchorId="38FA987E" wp14:editId="55BD5115">
+            <wp:extent cx="2876550" cy="2292172"/>
+            <wp:effectExtent l="0" t="0" r="0" b="0"/>
+            <wp:docPr id="6" name="Picture 6"/>
+            <wp:cNvGraphicFramePr>
+              <a:graphicFrameLocks xmlns:a="http://schemas.openxmlformats.org/drawingml/2006/main" noChangeAspect="1"/>
+            </wp:cNvGraphicFramePr>
+            <a:graphic xmlns:a="http://schemas.openxmlformats.org/drawingml/2006/main">
+              <a:graphicData uri="http://schemas.openxmlformats.org/drawingml/2006/picture">
+                <pic:pic xmlns:pic="http://schemas.openxmlformats.org/drawingml/2006/picture">
+                  <pic:nvPicPr>
+                    <pic:cNvPr id="1" name=""/>
+                    <pic:cNvPicPr/>
+                  </pic:nvPicPr>
+                  <pic:blipFill>
+                    <a:blip r:embed="rId9"/>
+                    <a:stretch>
+                      <a:fillRect/>
+                    </a:stretch>
+                  </pic:blipFill>
+                  <pic:spPr>
+                    <a:xfrm>
+                      <a:off x="0" y="0"/>
+                      <a:ext cx="2893370" cy="2305575"/>
+                    </a:xfrm>
+                    <a:prstGeom prst="rect">
+                      <a:avLst/>
+                    </a:prstGeom>
+                  </pic:spPr>
+                </pic:pic>
+              </a:graphicData>
+            </a:graphic>
+          </wp:inline>
+        </w:drawing>
+      </w:r>
+    </w:p>
+    <w:p>
+      <w:r>
+        <w:lastRenderedPageBreak/>
+        <w:t>Customers with low income show slightly higher churn, but the difference across income levels is minimal</w:t>
+      </w:r>
+      <w:r>
+        <w:t>.</w:t>
+      </w:r>
+    </w:p>
+    <w:p>
+      <w:pPr>
+        <w:rPr>
+          <w:rFonts w:ascii="Times New Roman" w:hAnsi="Times New Roman" w:cs="Times New Roman"/>
+          <w:sz w:val="24"/>
+          <w:szCs w:val="24"/>
+        </w:rPr>
+      </w:pPr>
+      <w:r>
+        <w:rPr>
+          <w:rFonts w:ascii="Times New Roman" w:hAnsi="Times New Roman" w:cs="Times New Roman"/>
+          <w:sz w:val="24"/>
+          <w:szCs w:val="24"/>
+        </w:rPr>
+        <w:t>Transaction History:</w:t>
+      </w:r>
+    </w:p>
+    <w:p>
+      <w:pPr>
+        <w:rPr>
+          <w:rFonts w:ascii="Times New Roman" w:hAnsi="Times New Roman" w:cs="Times New Roman"/>
+          <w:sz w:val="24"/>
+          <w:szCs w:val="24"/>
+        </w:rPr>
+      </w:pPr>
       <w:bookmarkStart w:id="0" w:name="_GoBack"/>
       <w:bookmarkEnd w:id="0"/>
     </w:p>

</xml_diff>

<commit_message>
Refactor notebook: aggregate, clean, and add charts
Reorganized and cleaned the data analysis notebook: compute and sort crosstabs (age, login frequency, total amount) to surface top churn groups; aggregate transactions and amounts per customer, reset indices, drop CustomerID, rename columns, and fill null churn values. Added descriptive statistics (mode/median/isnull) and visualizations: boxplot for total amount, countplots for resolution status, interaction type, and service usage. Minor cell reordering and removal of duplicate cells for clarity. Also updated the binary report at reports/report.docx.
</commit_message>
<xml_diff>
--- a/reports/report.docx
+++ b/reports/report.docx
@@ -10,6 +10,7 @@
           <w:szCs w:val="24"/>
         </w:rPr>
       </w:pPr>
+      <w:bookmarkStart w:id="0" w:name="_GoBack"/>
       <w:r>
         <w:rPr>
           <w:rFonts w:ascii="Times New Roman" w:hAnsi="Times New Roman" w:cs="Times New Roman"/>
@@ -939,6 +940,7 @@
       <w:r>
         <w:rPr>
           <w:rFonts w:ascii="Times New Roman" w:hAnsi="Times New Roman" w:cs="Times New Roman"/>
+          <w:noProof/>
           <w:sz w:val="24"/>
           <w:szCs w:val="24"/>
         </w:rPr>
@@ -1022,6 +1024,50 @@
         </w:rPr>
         <w:t xml:space="preserve"> the product</w:t>
       </w:r>
+      <w:r>
+        <w:rPr>
+          <w:rFonts w:ascii="Times New Roman" w:hAnsi="Times New Roman" w:cs="Times New Roman"/>
+          <w:sz w:val="24"/>
+          <w:szCs w:val="24"/>
+        </w:rPr>
+        <w:t xml:space="preserve"> and there is percentage for all age but I </w:t>
+      </w:r>
+      <w:proofErr w:type="spellStart"/>
+      <w:r>
+        <w:rPr>
+          <w:rFonts w:ascii="Times New Roman" w:hAnsi="Times New Roman" w:cs="Times New Roman"/>
+          <w:sz w:val="24"/>
+          <w:szCs w:val="24"/>
+        </w:rPr>
+        <w:t>slect</w:t>
+      </w:r>
+      <w:proofErr w:type="spellEnd"/>
+      <w:r>
+        <w:rPr>
+          <w:rFonts w:ascii="Times New Roman" w:hAnsi="Times New Roman" w:cs="Times New Roman"/>
+          <w:sz w:val="24"/>
+          <w:szCs w:val="24"/>
+        </w:rPr>
+        <w:t xml:space="preserve"> top </w:t>
+      </w:r>
+      <w:proofErr w:type="spellStart"/>
+      <w:r>
+        <w:rPr>
+          <w:rFonts w:ascii="Times New Roman" w:hAnsi="Times New Roman" w:cs="Times New Roman"/>
+          <w:sz w:val="24"/>
+          <w:szCs w:val="24"/>
+        </w:rPr>
+        <w:t>thre</w:t>
+      </w:r>
+      <w:proofErr w:type="spellEnd"/>
+      <w:r>
+        <w:rPr>
+          <w:rFonts w:ascii="Times New Roman" w:hAnsi="Times New Roman" w:cs="Times New Roman"/>
+          <w:sz w:val="24"/>
+          <w:szCs w:val="24"/>
+        </w:rPr>
+        <w:t xml:space="preserve"> which has higher percentage of churning</w:t>
+      </w:r>
     </w:p>
     <w:p>
       <w:pPr>
@@ -1051,6 +1097,7 @@
       <w:r>
         <w:rPr>
           <w:rFonts w:ascii="Times New Roman" w:hAnsi="Times New Roman" w:cs="Times New Roman"/>
+          <w:noProof/>
           <w:sz w:val="24"/>
           <w:szCs w:val="24"/>
         </w:rPr>
@@ -1153,6 +1200,7 @@
       <w:r>
         <w:rPr>
           <w:rFonts w:ascii="Times New Roman" w:hAnsi="Times New Roman" w:cs="Times New Roman"/>
+          <w:noProof/>
           <w:sz w:val="24"/>
           <w:szCs w:val="24"/>
         </w:rPr>
@@ -1231,6 +1279,7 @@
       <w:r>
         <w:rPr>
           <w:rFonts w:ascii="Times New Roman" w:hAnsi="Times New Roman" w:cs="Times New Roman"/>
+          <w:noProof/>
           <w:sz w:val="24"/>
           <w:szCs w:val="24"/>
         </w:rPr>
@@ -1274,10 +1323,7 @@
     </w:p>
     <w:p>
       <w:r>
-        <w:t>Gender does not appear to be a strong predictor of churn, as churn counts are similar for both males and females</w:t>
-      </w:r>
-      <w:r>
-        <w:t xml:space="preserve"> which is shown in churn rate and </w:t>
+        <w:t xml:space="preserve">Gender does not appear to be a strong predictor of churn, as churn counts are similar for both males and females which is shown in churn rate and </w:t>
       </w:r>
       <w:proofErr w:type="spellStart"/>
       <w:r>
@@ -1333,6 +1379,7 @@
       <w:r>
         <w:rPr>
           <w:rFonts w:ascii="Times New Roman" w:hAnsi="Times New Roman" w:cs="Times New Roman"/>
+          <w:noProof/>
           <w:sz w:val="24"/>
           <w:szCs w:val="24"/>
         </w:rPr>
@@ -1411,6 +1458,7 @@
       <w:r>
         <w:rPr>
           <w:rFonts w:ascii="Times New Roman" w:hAnsi="Times New Roman" w:cs="Times New Roman"/>
+          <w:noProof/>
           <w:sz w:val="24"/>
           <w:szCs w:val="24"/>
         </w:rPr>
@@ -1454,10 +1502,7 @@
     <w:p>
       <w:r>
         <w:lastRenderedPageBreak/>
-        <w:t>Customers with low income show slightly higher churn, but the difference across income levels is minimal</w:t>
-      </w:r>
-      <w:r>
-        <w:t>.</w:t>
+        <w:t>Customers with low income show slightly higher churn, but the difference across income levels is minimal.</w:t>
       </w:r>
     </w:p>
     <w:p>
@@ -1485,8 +1530,1242 @@
           <w:szCs w:val="24"/>
         </w:rPr>
       </w:pPr>
-      <w:bookmarkStart w:id="0" w:name="_GoBack"/>
+      <w:r>
+        <w:rPr>
+          <w:rFonts w:ascii="Times New Roman" w:hAnsi="Times New Roman" w:cs="Times New Roman"/>
+          <w:sz w:val="24"/>
+          <w:szCs w:val="24"/>
+        </w:rPr>
+        <w:t>From transaction history dataset I create two features total amount spent by each customer and total transactions done by each customer</w:t>
+      </w:r>
+    </w:p>
+    <w:p>
+      <w:pPr>
+        <w:rPr>
+          <w:rFonts w:ascii="Times New Roman" w:hAnsi="Times New Roman" w:cs="Times New Roman"/>
+          <w:sz w:val="24"/>
+          <w:szCs w:val="24"/>
+        </w:rPr>
+      </w:pPr>
+      <w:r>
+        <w:rPr>
+          <w:rFonts w:ascii="Times New Roman" w:hAnsi="Times New Roman" w:cs="Times New Roman"/>
+          <w:sz w:val="24"/>
+          <w:szCs w:val="24"/>
+        </w:rPr>
+        <w:t>Total Transaction vs Churn</w:t>
+      </w:r>
+    </w:p>
+    <w:p>
+      <w:pPr>
+        <w:rPr>
+          <w:rFonts w:ascii="Times New Roman" w:hAnsi="Times New Roman" w:cs="Times New Roman"/>
+          <w:sz w:val="24"/>
+          <w:szCs w:val="24"/>
+        </w:rPr>
+      </w:pPr>
+      <w:r>
+        <w:rPr>
+          <w:rFonts w:ascii="Times New Roman" w:hAnsi="Times New Roman" w:cs="Times New Roman"/>
+          <w:sz w:val="24"/>
+          <w:szCs w:val="24"/>
+        </w:rPr>
+        <w:t>Churn Rate:</w:t>
+      </w:r>
+    </w:p>
+    <w:p>
+      <w:pPr>
+        <w:rPr>
+          <w:rFonts w:ascii="Times New Roman" w:hAnsi="Times New Roman" w:cs="Times New Roman"/>
+          <w:sz w:val="24"/>
+          <w:szCs w:val="24"/>
+        </w:rPr>
+      </w:pPr>
+      <w:r>
+        <w:rPr>
+          <w:rFonts w:ascii="Times New Roman" w:hAnsi="Times New Roman" w:cs="Times New Roman"/>
+          <w:sz w:val="24"/>
+          <w:szCs w:val="24"/>
+        </w:rPr>
+        <w:drawing>
+          <wp:inline distT="0" distB="0" distL="0" distR="0" wp14:anchorId="65C1BF62" wp14:editId="7AA7BBF2">
+            <wp:extent cx="2209800" cy="2289236"/>
+            <wp:effectExtent l="0" t="0" r="0" b="0"/>
+            <wp:docPr id="9" name="Picture 9"/>
+            <wp:cNvGraphicFramePr>
+              <a:graphicFrameLocks xmlns:a="http://schemas.openxmlformats.org/drawingml/2006/main" noChangeAspect="1"/>
+            </wp:cNvGraphicFramePr>
+            <a:graphic xmlns:a="http://schemas.openxmlformats.org/drawingml/2006/main">
+              <a:graphicData uri="http://schemas.openxmlformats.org/drawingml/2006/picture">
+                <pic:pic xmlns:pic="http://schemas.openxmlformats.org/drawingml/2006/picture">
+                  <pic:nvPicPr>
+                    <pic:cNvPr id="1" name=""/>
+                    <pic:cNvPicPr/>
+                  </pic:nvPicPr>
+                  <pic:blipFill>
+                    <a:blip r:embed="rId10"/>
+                    <a:stretch>
+                      <a:fillRect/>
+                    </a:stretch>
+                  </pic:blipFill>
+                  <pic:spPr>
+                    <a:xfrm>
+                      <a:off x="0" y="0"/>
+                      <a:ext cx="2213907" cy="2293491"/>
+                    </a:xfrm>
+                    <a:prstGeom prst="rect">
+                      <a:avLst/>
+                    </a:prstGeom>
+                  </pic:spPr>
+                </pic:pic>
+              </a:graphicData>
+            </a:graphic>
+          </wp:inline>
+        </w:drawing>
+      </w:r>
+    </w:p>
+    <w:p>
+      <w:pPr>
+        <w:rPr>
+          <w:rFonts w:ascii="Times New Roman" w:hAnsi="Times New Roman" w:cs="Times New Roman"/>
+          <w:sz w:val="24"/>
+          <w:szCs w:val="24"/>
+        </w:rPr>
+      </w:pPr>
+      <w:r>
+        <w:rPr>
+          <w:rFonts w:ascii="Times New Roman" w:hAnsi="Times New Roman" w:cs="Times New Roman"/>
+          <w:sz w:val="24"/>
+          <w:szCs w:val="24"/>
+        </w:rPr>
+        <w:t>Boxplot</w:t>
+      </w:r>
+    </w:p>
+    <w:p>
+      <w:pPr>
+        <w:rPr>
+          <w:rFonts w:ascii="Times New Roman" w:hAnsi="Times New Roman" w:cs="Times New Roman"/>
+          <w:sz w:val="24"/>
+          <w:szCs w:val="24"/>
+        </w:rPr>
+      </w:pPr>
+      <w:r>
+        <w:rPr>
+          <w:rFonts w:ascii="Times New Roman" w:hAnsi="Times New Roman" w:cs="Times New Roman"/>
+          <w:sz w:val="24"/>
+          <w:szCs w:val="24"/>
+        </w:rPr>
+        <w:drawing>
+          <wp:inline distT="0" distB="0" distL="0" distR="0" wp14:anchorId="015ED11A" wp14:editId="3CCB2117">
+            <wp:extent cx="3419475" cy="2808413"/>
+            <wp:effectExtent l="0" t="0" r="0" b="0"/>
+            <wp:docPr id="10" name="Picture 10"/>
+            <wp:cNvGraphicFramePr>
+              <a:graphicFrameLocks xmlns:a="http://schemas.openxmlformats.org/drawingml/2006/main" noChangeAspect="1"/>
+            </wp:cNvGraphicFramePr>
+            <a:graphic xmlns:a="http://schemas.openxmlformats.org/drawingml/2006/main">
+              <a:graphicData uri="http://schemas.openxmlformats.org/drawingml/2006/picture">
+                <pic:pic xmlns:pic="http://schemas.openxmlformats.org/drawingml/2006/picture">
+                  <pic:nvPicPr>
+                    <pic:cNvPr id="1" name=""/>
+                    <pic:cNvPicPr/>
+                  </pic:nvPicPr>
+                  <pic:blipFill>
+                    <a:blip r:embed="rId11"/>
+                    <a:stretch>
+                      <a:fillRect/>
+                    </a:stretch>
+                  </pic:blipFill>
+                  <pic:spPr>
+                    <a:xfrm>
+                      <a:off x="0" y="0"/>
+                      <a:ext cx="3427194" cy="2814753"/>
+                    </a:xfrm>
+                    <a:prstGeom prst="rect">
+                      <a:avLst/>
+                    </a:prstGeom>
+                  </pic:spPr>
+                </pic:pic>
+              </a:graphicData>
+            </a:graphic>
+          </wp:inline>
+        </w:drawing>
+      </w:r>
+    </w:p>
+    <w:p>
+      <w:pPr>
+        <w:rPr>
+          <w:rFonts w:ascii="Times New Roman" w:hAnsi="Times New Roman" w:cs="Times New Roman"/>
+          <w:sz w:val="24"/>
+          <w:szCs w:val="24"/>
+        </w:rPr>
+      </w:pPr>
+      <w:r>
+        <w:rPr>
+          <w:rFonts w:ascii="Times New Roman" w:hAnsi="Times New Roman" w:cs="Times New Roman"/>
+          <w:sz w:val="24"/>
+          <w:szCs w:val="24"/>
+        </w:rPr>
+        <w:t>These results show that customers who perform 3, 4, 5, 6, 7 transactions have 20-26% churn</w:t>
+      </w:r>
+    </w:p>
+    <w:p>
+      <w:pPr>
+        <w:rPr>
+          <w:rFonts w:ascii="Times New Roman" w:hAnsi="Times New Roman" w:cs="Times New Roman"/>
+          <w:sz w:val="24"/>
+          <w:szCs w:val="24"/>
+        </w:rPr>
+      </w:pPr>
+      <w:r>
+        <w:rPr>
+          <w:rFonts w:ascii="Times New Roman" w:hAnsi="Times New Roman" w:cs="Times New Roman"/>
+          <w:sz w:val="24"/>
+          <w:szCs w:val="24"/>
+        </w:rPr>
+        <w:t>Total Amount vs Churn</w:t>
+      </w:r>
+    </w:p>
+    <w:p>
+      <w:pPr>
+        <w:rPr>
+          <w:rFonts w:ascii="Times New Roman" w:hAnsi="Times New Roman" w:cs="Times New Roman"/>
+          <w:sz w:val="24"/>
+          <w:szCs w:val="24"/>
+        </w:rPr>
+      </w:pPr>
+      <w:r>
+        <w:rPr>
+          <w:rFonts w:ascii="Times New Roman" w:hAnsi="Times New Roman" w:cs="Times New Roman"/>
+          <w:sz w:val="24"/>
+          <w:szCs w:val="24"/>
+        </w:rPr>
+        <w:t>Boxplot</w:t>
+      </w:r>
+    </w:p>
+    <w:p>
+      <w:pPr>
+        <w:rPr>
+          <w:rFonts w:ascii="Times New Roman" w:hAnsi="Times New Roman" w:cs="Times New Roman"/>
+          <w:sz w:val="24"/>
+          <w:szCs w:val="24"/>
+        </w:rPr>
+      </w:pPr>
+      <w:r>
+        <w:rPr>
+          <w:rFonts w:ascii="Times New Roman" w:hAnsi="Times New Roman" w:cs="Times New Roman"/>
+          <w:sz w:val="24"/>
+          <w:szCs w:val="24"/>
+        </w:rPr>
+        <w:lastRenderedPageBreak/>
+        <w:drawing>
+          <wp:inline distT="0" distB="0" distL="0" distR="0" wp14:anchorId="61210B70" wp14:editId="60F591D0">
+            <wp:extent cx="4181475" cy="3280295"/>
+            <wp:effectExtent l="0" t="0" r="0" b="0"/>
+            <wp:docPr id="11" name="Picture 11"/>
+            <wp:cNvGraphicFramePr>
+              <a:graphicFrameLocks xmlns:a="http://schemas.openxmlformats.org/drawingml/2006/main" noChangeAspect="1"/>
+            </wp:cNvGraphicFramePr>
+            <a:graphic xmlns:a="http://schemas.openxmlformats.org/drawingml/2006/main">
+              <a:graphicData uri="http://schemas.openxmlformats.org/drawingml/2006/picture">
+                <pic:pic xmlns:pic="http://schemas.openxmlformats.org/drawingml/2006/picture">
+                  <pic:nvPicPr>
+                    <pic:cNvPr id="1" name=""/>
+                    <pic:cNvPicPr/>
+                  </pic:nvPicPr>
+                  <pic:blipFill>
+                    <a:blip r:embed="rId12"/>
+                    <a:stretch>
+                      <a:fillRect/>
+                    </a:stretch>
+                  </pic:blipFill>
+                  <pic:spPr>
+                    <a:xfrm>
+                      <a:off x="0" y="0"/>
+                      <a:ext cx="4185499" cy="3283452"/>
+                    </a:xfrm>
+                    <a:prstGeom prst="rect">
+                      <a:avLst/>
+                    </a:prstGeom>
+                  </pic:spPr>
+                </pic:pic>
+              </a:graphicData>
+            </a:graphic>
+          </wp:inline>
+        </w:drawing>
+      </w:r>
+    </w:p>
+    <w:p>
+      <w:r>
+        <w:t>For total amount spent, customers who stayed mostly fall between ~550 and ~1800, while customers who churned mostly fall between ~800 and ~1800. Since these ranges overlap significantly, total amount spent does not clearly differentiate churned and non-churned customers.</w:t>
+      </w:r>
+      <w:r>
+        <w:t xml:space="preserve"> And it shows one outlier where one customer more than 3000 but churn</w:t>
+      </w:r>
+    </w:p>
+    <w:p>
+      <w:pPr>
+        <w:rPr>
+          <w:rFonts w:ascii="Times New Roman" w:hAnsi="Times New Roman" w:cs="Times New Roman"/>
+          <w:sz w:val="24"/>
+          <w:szCs w:val="24"/>
+        </w:rPr>
+      </w:pPr>
+      <w:r>
+        <w:rPr>
+          <w:rFonts w:ascii="Times New Roman" w:hAnsi="Times New Roman" w:cs="Times New Roman"/>
+          <w:sz w:val="24"/>
+          <w:szCs w:val="24"/>
+        </w:rPr>
+        <w:t>Customer Service</w:t>
+      </w:r>
+    </w:p>
+    <w:p>
+      <w:pPr>
+        <w:rPr>
+          <w:rFonts w:ascii="Times New Roman" w:hAnsi="Times New Roman" w:cs="Times New Roman"/>
+          <w:sz w:val="24"/>
+          <w:szCs w:val="24"/>
+        </w:rPr>
+      </w:pPr>
+      <w:r>
+        <w:rPr>
+          <w:rFonts w:ascii="Times New Roman" w:hAnsi="Times New Roman" w:cs="Times New Roman"/>
+          <w:sz w:val="24"/>
+          <w:szCs w:val="24"/>
+        </w:rPr>
+        <w:t>Interaction Type:</w:t>
+      </w:r>
+      <w:r>
+        <w:rPr>
+          <w:rFonts w:ascii="Times New Roman" w:hAnsi="Times New Roman" w:cs="Times New Roman"/>
+          <w:sz w:val="24"/>
+          <w:szCs w:val="24"/>
+        </w:rPr>
+        <w:t xml:space="preserve"> </w:t>
+      </w:r>
+      <w:r>
+        <w:rPr>
+          <w:rFonts w:ascii="Times New Roman" w:hAnsi="Times New Roman" w:cs="Times New Roman"/>
+          <w:sz w:val="24"/>
+          <w:szCs w:val="24"/>
+        </w:rPr>
+        <w:t>Churn Rate</w:t>
+      </w:r>
+    </w:p>
+    <w:p>
+      <w:pPr>
+        <w:rPr>
+          <w:rFonts w:ascii="Times New Roman" w:hAnsi="Times New Roman" w:cs="Times New Roman"/>
+          <w:sz w:val="24"/>
+          <w:szCs w:val="24"/>
+        </w:rPr>
+      </w:pPr>
+      <w:r>
+        <w:rPr>
+          <w:rFonts w:ascii="Times New Roman" w:hAnsi="Times New Roman" w:cs="Times New Roman"/>
+          <w:sz w:val="24"/>
+          <w:szCs w:val="24"/>
+        </w:rPr>
+        <w:drawing>
+          <wp:inline distT="0" distB="0" distL="0" distR="0" wp14:anchorId="774F62AD" wp14:editId="3B897E0F">
+            <wp:extent cx="2734057" cy="1467055"/>
+            <wp:effectExtent l="0" t="0" r="9525" b="0"/>
+            <wp:docPr id="7" name="Picture 7"/>
+            <wp:cNvGraphicFramePr>
+              <a:graphicFrameLocks xmlns:a="http://schemas.openxmlformats.org/drawingml/2006/main" noChangeAspect="1"/>
+            </wp:cNvGraphicFramePr>
+            <a:graphic xmlns:a="http://schemas.openxmlformats.org/drawingml/2006/main">
+              <a:graphicData uri="http://schemas.openxmlformats.org/drawingml/2006/picture">
+                <pic:pic xmlns:pic="http://schemas.openxmlformats.org/drawingml/2006/picture">
+                  <pic:nvPicPr>
+                    <pic:cNvPr id="1" name=""/>
+                    <pic:cNvPicPr/>
+                  </pic:nvPicPr>
+                  <pic:blipFill>
+                    <a:blip r:embed="rId13"/>
+                    <a:stretch>
+                      <a:fillRect/>
+                    </a:stretch>
+                  </pic:blipFill>
+                  <pic:spPr>
+                    <a:xfrm>
+                      <a:off x="0" y="0"/>
+                      <a:ext cx="2734057" cy="1467055"/>
+                    </a:xfrm>
+                    <a:prstGeom prst="rect">
+                      <a:avLst/>
+                    </a:prstGeom>
+                  </pic:spPr>
+                </pic:pic>
+              </a:graphicData>
+            </a:graphic>
+          </wp:inline>
+        </w:drawing>
+      </w:r>
+    </w:p>
+    <w:p>
+      <w:pPr>
+        <w:rPr>
+          <w:rFonts w:ascii="Times New Roman" w:hAnsi="Times New Roman" w:cs="Times New Roman"/>
+          <w:sz w:val="24"/>
+          <w:szCs w:val="24"/>
+        </w:rPr>
+      </w:pPr>
+      <w:r>
+        <w:rPr>
+          <w:rFonts w:ascii="Times New Roman" w:hAnsi="Times New Roman" w:cs="Times New Roman"/>
+          <w:sz w:val="24"/>
+          <w:szCs w:val="24"/>
+        </w:rPr>
+        <w:t>Count plot</w:t>
+      </w:r>
+    </w:p>
+    <w:p>
+      <w:pPr>
+        <w:rPr>
+          <w:rFonts w:ascii="Times New Roman" w:hAnsi="Times New Roman" w:cs="Times New Roman"/>
+          <w:sz w:val="24"/>
+          <w:szCs w:val="24"/>
+        </w:rPr>
+      </w:pPr>
+      <w:r>
+        <w:rPr>
+          <w:rFonts w:ascii="Times New Roman" w:hAnsi="Times New Roman" w:cs="Times New Roman"/>
+          <w:sz w:val="24"/>
+          <w:szCs w:val="24"/>
+        </w:rPr>
+        <w:lastRenderedPageBreak/>
+        <w:drawing>
+          <wp:inline distT="0" distB="0" distL="0" distR="0" wp14:anchorId="24B5DEFE" wp14:editId="70386C12">
+            <wp:extent cx="3857625" cy="2918553"/>
+            <wp:effectExtent l="0" t="0" r="0" b="0"/>
+            <wp:docPr id="8" name="Picture 8"/>
+            <wp:cNvGraphicFramePr>
+              <a:graphicFrameLocks xmlns:a="http://schemas.openxmlformats.org/drawingml/2006/main" noChangeAspect="1"/>
+            </wp:cNvGraphicFramePr>
+            <a:graphic xmlns:a="http://schemas.openxmlformats.org/drawingml/2006/main">
+              <a:graphicData uri="http://schemas.openxmlformats.org/drawingml/2006/picture">
+                <pic:pic xmlns:pic="http://schemas.openxmlformats.org/drawingml/2006/picture">
+                  <pic:nvPicPr>
+                    <pic:cNvPr id="1" name=""/>
+                    <pic:cNvPicPr/>
+                  </pic:nvPicPr>
+                  <pic:blipFill>
+                    <a:blip r:embed="rId14"/>
+                    <a:stretch>
+                      <a:fillRect/>
+                    </a:stretch>
+                  </pic:blipFill>
+                  <pic:spPr>
+                    <a:xfrm>
+                      <a:off x="0" y="0"/>
+                      <a:ext cx="3862884" cy="2922532"/>
+                    </a:xfrm>
+                    <a:prstGeom prst="rect">
+                      <a:avLst/>
+                    </a:prstGeom>
+                  </pic:spPr>
+                </pic:pic>
+              </a:graphicData>
+            </a:graphic>
+          </wp:inline>
+        </w:drawing>
+      </w:r>
+    </w:p>
+    <w:p>
+      <w:pPr>
+        <w:rPr>
+          <w:rFonts w:ascii="Times New Roman" w:hAnsi="Times New Roman" w:cs="Times New Roman"/>
+          <w:sz w:val="24"/>
+          <w:szCs w:val="24"/>
+        </w:rPr>
+      </w:pPr>
+      <w:r>
+        <w:rPr>
+          <w:rFonts w:ascii="Times New Roman" w:hAnsi="Times New Roman" w:cs="Times New Roman"/>
+          <w:sz w:val="24"/>
+          <w:szCs w:val="24"/>
+        </w:rPr>
+        <w:t>Customers which give feedback have slightly higher rate of churn, but the difference across interaction type is minimal</w:t>
+      </w:r>
+    </w:p>
+    <w:p>
+      <w:pPr>
+        <w:rPr>
+          <w:rFonts w:ascii="Times New Roman" w:hAnsi="Times New Roman" w:cs="Times New Roman"/>
+          <w:sz w:val="24"/>
+          <w:szCs w:val="24"/>
+        </w:rPr>
+      </w:pPr>
+      <w:r>
+        <w:rPr>
+          <w:rFonts w:ascii="Times New Roman" w:hAnsi="Times New Roman" w:cs="Times New Roman"/>
+          <w:sz w:val="24"/>
+          <w:szCs w:val="24"/>
+        </w:rPr>
+        <w:t>R</w:t>
+      </w:r>
+      <w:r>
+        <w:rPr>
+          <w:rFonts w:ascii="Times New Roman" w:hAnsi="Times New Roman" w:cs="Times New Roman"/>
+          <w:sz w:val="24"/>
+          <w:szCs w:val="24"/>
+        </w:rPr>
+        <w:t>e</w:t>
+      </w:r>
+      <w:r>
+        <w:rPr>
+          <w:rFonts w:ascii="Times New Roman" w:hAnsi="Times New Roman" w:cs="Times New Roman"/>
+          <w:sz w:val="24"/>
+          <w:szCs w:val="24"/>
+        </w:rPr>
+        <w:t>solution Status vs Churn</w:t>
+      </w:r>
+    </w:p>
+    <w:p>
+      <w:pPr>
+        <w:rPr>
+          <w:rFonts w:ascii="Times New Roman" w:hAnsi="Times New Roman" w:cs="Times New Roman"/>
+          <w:sz w:val="24"/>
+          <w:szCs w:val="24"/>
+        </w:rPr>
+      </w:pPr>
+      <w:r>
+        <w:rPr>
+          <w:rFonts w:ascii="Times New Roman" w:hAnsi="Times New Roman" w:cs="Times New Roman"/>
+          <w:sz w:val="24"/>
+          <w:szCs w:val="24"/>
+        </w:rPr>
+        <w:t>Churn Rate</w:t>
+      </w:r>
+    </w:p>
+    <w:p>
+      <w:pPr>
+        <w:rPr>
+          <w:rFonts w:ascii="Times New Roman" w:hAnsi="Times New Roman" w:cs="Times New Roman"/>
+          <w:sz w:val="24"/>
+          <w:szCs w:val="24"/>
+        </w:rPr>
+      </w:pPr>
+      <w:r>
+        <w:rPr>
+          <w:rFonts w:ascii="Times New Roman" w:hAnsi="Times New Roman" w:cs="Times New Roman"/>
+          <w:sz w:val="24"/>
+          <w:szCs w:val="24"/>
+        </w:rPr>
+        <w:drawing>
+          <wp:inline distT="0" distB="0" distL="0" distR="0" wp14:anchorId="6CFB88ED" wp14:editId="3408EBDA">
+            <wp:extent cx="2810267" cy="1162212"/>
+            <wp:effectExtent l="0" t="0" r="9525" b="0"/>
+            <wp:docPr id="12" name="Picture 12"/>
+            <wp:cNvGraphicFramePr>
+              <a:graphicFrameLocks xmlns:a="http://schemas.openxmlformats.org/drawingml/2006/main" noChangeAspect="1"/>
+            </wp:cNvGraphicFramePr>
+            <a:graphic xmlns:a="http://schemas.openxmlformats.org/drawingml/2006/main">
+              <a:graphicData uri="http://schemas.openxmlformats.org/drawingml/2006/picture">
+                <pic:pic xmlns:pic="http://schemas.openxmlformats.org/drawingml/2006/picture">
+                  <pic:nvPicPr>
+                    <pic:cNvPr id="1" name=""/>
+                    <pic:cNvPicPr/>
+                  </pic:nvPicPr>
+                  <pic:blipFill>
+                    <a:blip r:embed="rId15"/>
+                    <a:stretch>
+                      <a:fillRect/>
+                    </a:stretch>
+                  </pic:blipFill>
+                  <pic:spPr>
+                    <a:xfrm>
+                      <a:off x="0" y="0"/>
+                      <a:ext cx="2810267" cy="1162212"/>
+                    </a:xfrm>
+                    <a:prstGeom prst="rect">
+                      <a:avLst/>
+                    </a:prstGeom>
+                  </pic:spPr>
+                </pic:pic>
+              </a:graphicData>
+            </a:graphic>
+          </wp:inline>
+        </w:drawing>
+      </w:r>
+    </w:p>
+    <w:p>
+      <w:pPr>
+        <w:rPr>
+          <w:rFonts w:ascii="Times New Roman" w:hAnsi="Times New Roman" w:cs="Times New Roman"/>
+          <w:sz w:val="24"/>
+          <w:szCs w:val="24"/>
+        </w:rPr>
+      </w:pPr>
+      <w:proofErr w:type="spellStart"/>
+      <w:r>
+        <w:rPr>
+          <w:rFonts w:ascii="Times New Roman" w:hAnsi="Times New Roman" w:cs="Times New Roman"/>
+          <w:sz w:val="24"/>
+          <w:szCs w:val="24"/>
+        </w:rPr>
+        <w:t>Countplot</w:t>
+      </w:r>
+      <w:proofErr w:type="spellEnd"/>
+    </w:p>
+    <w:p>
+      <w:pPr>
+        <w:rPr>
+          <w:rFonts w:ascii="Times New Roman" w:hAnsi="Times New Roman" w:cs="Times New Roman"/>
+          <w:sz w:val="24"/>
+          <w:szCs w:val="24"/>
+        </w:rPr>
+      </w:pPr>
+      <w:r>
+        <w:rPr>
+          <w:rFonts w:ascii="Times New Roman" w:hAnsi="Times New Roman" w:cs="Times New Roman"/>
+          <w:sz w:val="24"/>
+          <w:szCs w:val="24"/>
+        </w:rPr>
+        <w:drawing>
+          <wp:inline distT="0" distB="0" distL="0" distR="0" wp14:anchorId="5D0A2E15">
+            <wp:extent cx="3154680" cy="2513799"/>
+            <wp:effectExtent l="0" t="0" r="7620" b="1270"/>
+            <wp:docPr id="13" name="Picture 13"/>
+            <wp:cNvGraphicFramePr>
+              <a:graphicFrameLocks xmlns:a="http://schemas.openxmlformats.org/drawingml/2006/main" noChangeAspect="1"/>
+            </wp:cNvGraphicFramePr>
+            <a:graphic xmlns:a="http://schemas.openxmlformats.org/drawingml/2006/main">
+              <a:graphicData uri="http://schemas.openxmlformats.org/drawingml/2006/picture">
+                <pic:pic xmlns:pic="http://schemas.openxmlformats.org/drawingml/2006/picture">
+                  <pic:nvPicPr>
+                    <pic:cNvPr id="1" name=""/>
+                    <pic:cNvPicPr/>
+                  </pic:nvPicPr>
+                  <pic:blipFill>
+                    <a:blip r:embed="rId16">
+                      <a:extLst>
+                        <a:ext uri="{28A0092B-C50C-407E-A947-70E740481C1C}">
+                          <a14:useLocalDpi xmlns:a14="http://schemas.microsoft.com/office/drawing/2010/main" val="0"/>
+                        </a:ext>
+                      </a:extLst>
+                    </a:blip>
+                    <a:stretch>
+                      <a:fillRect/>
+                    </a:stretch>
+                  </pic:blipFill>
+                  <pic:spPr>
+                    <a:xfrm>
+                      <a:off x="0" y="0"/>
+                      <a:ext cx="3154680" cy="2513799"/>
+                    </a:xfrm>
+                    <a:prstGeom prst="rect">
+                      <a:avLst/>
+                    </a:prstGeom>
+                  </pic:spPr>
+                </pic:pic>
+              </a:graphicData>
+            </a:graphic>
+          </wp:inline>
+        </w:drawing>
+      </w:r>
+    </w:p>
+    <w:p>
+      <w:pPr>
+        <w:rPr>
+          <w:rFonts w:ascii="Times New Roman" w:hAnsi="Times New Roman" w:cs="Times New Roman"/>
+          <w:sz w:val="24"/>
+          <w:szCs w:val="24"/>
+        </w:rPr>
+      </w:pPr>
+      <w:r>
+        <w:rPr>
+          <w:rFonts w:ascii="Times New Roman" w:hAnsi="Times New Roman" w:cs="Times New Roman"/>
+          <w:sz w:val="24"/>
+          <w:szCs w:val="24"/>
+        </w:rPr>
+        <w:lastRenderedPageBreak/>
+        <w:t>The rate is same for both resolved and unresolved queries so it doesn’t show any pattern</w:t>
+      </w:r>
+    </w:p>
+    <w:p>
+      <w:pPr>
+        <w:rPr>
+          <w:rFonts w:ascii="Times New Roman" w:hAnsi="Times New Roman" w:cs="Times New Roman"/>
+          <w:sz w:val="24"/>
+          <w:szCs w:val="24"/>
+        </w:rPr>
+      </w:pPr>
+      <w:r>
+        <w:rPr>
+          <w:rFonts w:ascii="Times New Roman" w:hAnsi="Times New Roman" w:cs="Times New Roman"/>
+          <w:sz w:val="24"/>
+          <w:szCs w:val="24"/>
+        </w:rPr>
+        <w:t>Online Activity</w:t>
+      </w:r>
+    </w:p>
+    <w:p>
+      <w:pPr>
+        <w:rPr>
+          <w:rFonts w:ascii="Times New Roman" w:hAnsi="Times New Roman" w:cs="Times New Roman"/>
+          <w:sz w:val="24"/>
+          <w:szCs w:val="24"/>
+        </w:rPr>
+      </w:pPr>
+      <w:r>
+        <w:rPr>
+          <w:rFonts w:ascii="Times New Roman" w:hAnsi="Times New Roman" w:cs="Times New Roman"/>
+          <w:sz w:val="24"/>
+          <w:szCs w:val="24"/>
+        </w:rPr>
+        <w:t>Login Frequency</w:t>
+      </w:r>
+      <w:r>
+        <w:rPr>
+          <w:rFonts w:ascii="Times New Roman" w:hAnsi="Times New Roman" w:cs="Times New Roman"/>
+          <w:sz w:val="24"/>
+          <w:szCs w:val="24"/>
+        </w:rPr>
+        <w:t xml:space="preserve"> vs Churn</w:t>
+      </w:r>
+    </w:p>
+    <w:p>
+      <w:pPr>
+        <w:rPr>
+          <w:rFonts w:ascii="Times New Roman" w:hAnsi="Times New Roman" w:cs="Times New Roman"/>
+          <w:sz w:val="24"/>
+          <w:szCs w:val="24"/>
+        </w:rPr>
+      </w:pPr>
+      <w:r>
+        <w:rPr>
+          <w:rFonts w:ascii="Times New Roman" w:hAnsi="Times New Roman" w:cs="Times New Roman"/>
+          <w:sz w:val="24"/>
+          <w:szCs w:val="24"/>
+        </w:rPr>
+        <w:t>Churn Rate</w:t>
+      </w:r>
+    </w:p>
+    <w:p>
+      <w:pPr>
+        <w:rPr>
+          <w:rFonts w:ascii="Times New Roman" w:hAnsi="Times New Roman" w:cs="Times New Roman"/>
+          <w:sz w:val="24"/>
+          <w:szCs w:val="24"/>
+        </w:rPr>
+      </w:pPr>
+      <w:r>
+        <w:rPr>
+          <w:rFonts w:ascii="Times New Roman" w:hAnsi="Times New Roman" w:cs="Times New Roman"/>
+          <w:sz w:val="24"/>
+          <w:szCs w:val="24"/>
+        </w:rPr>
+        <w:drawing>
+          <wp:inline distT="0" distB="0" distL="0" distR="0" wp14:anchorId="2309BE54" wp14:editId="5872E14D">
+            <wp:extent cx="2810267" cy="1419423"/>
+            <wp:effectExtent l="0" t="0" r="9525" b="9525"/>
+            <wp:docPr id="14" name="Picture 14"/>
+            <wp:cNvGraphicFramePr>
+              <a:graphicFrameLocks xmlns:a="http://schemas.openxmlformats.org/drawingml/2006/main" noChangeAspect="1"/>
+            </wp:cNvGraphicFramePr>
+            <a:graphic xmlns:a="http://schemas.openxmlformats.org/drawingml/2006/main">
+              <a:graphicData uri="http://schemas.openxmlformats.org/drawingml/2006/picture">
+                <pic:pic xmlns:pic="http://schemas.openxmlformats.org/drawingml/2006/picture">
+                  <pic:nvPicPr>
+                    <pic:cNvPr id="1" name=""/>
+                    <pic:cNvPicPr/>
+                  </pic:nvPicPr>
+                  <pic:blipFill>
+                    <a:blip r:embed="rId17"/>
+                    <a:stretch>
+                      <a:fillRect/>
+                    </a:stretch>
+                  </pic:blipFill>
+                  <pic:spPr>
+                    <a:xfrm>
+                      <a:off x="0" y="0"/>
+                      <a:ext cx="2810267" cy="1419423"/>
+                    </a:xfrm>
+                    <a:prstGeom prst="rect">
+                      <a:avLst/>
+                    </a:prstGeom>
+                  </pic:spPr>
+                </pic:pic>
+              </a:graphicData>
+            </a:graphic>
+          </wp:inline>
+        </w:drawing>
+      </w:r>
+    </w:p>
+    <w:p>
+      <w:pPr>
+        <w:rPr>
+          <w:rFonts w:ascii="Times New Roman" w:hAnsi="Times New Roman" w:cs="Times New Roman"/>
+          <w:sz w:val="24"/>
+          <w:szCs w:val="24"/>
+        </w:rPr>
+      </w:pPr>
+      <w:r>
+        <w:rPr>
+          <w:rFonts w:ascii="Times New Roman" w:hAnsi="Times New Roman" w:cs="Times New Roman"/>
+          <w:sz w:val="24"/>
+          <w:szCs w:val="24"/>
+        </w:rPr>
+        <w:t>Boxplot</w:t>
+      </w:r>
+    </w:p>
+    <w:p>
+      <w:pPr>
+        <w:rPr>
+          <w:rFonts w:ascii="Times New Roman" w:hAnsi="Times New Roman" w:cs="Times New Roman"/>
+          <w:sz w:val="24"/>
+          <w:szCs w:val="24"/>
+        </w:rPr>
+      </w:pPr>
+      <w:r>
+        <w:rPr>
+          <w:rFonts w:ascii="Times New Roman" w:hAnsi="Times New Roman" w:cs="Times New Roman"/>
+          <w:sz w:val="24"/>
+          <w:szCs w:val="24"/>
+        </w:rPr>
+        <w:drawing>
+          <wp:inline distT="0" distB="0" distL="0" distR="0" wp14:anchorId="17CE380E" wp14:editId="162933B4">
+            <wp:extent cx="4188320" cy="3390900"/>
+            <wp:effectExtent l="0" t="0" r="3175" b="0"/>
+            <wp:docPr id="15" name="Picture 15"/>
+            <wp:cNvGraphicFramePr>
+              <a:graphicFrameLocks xmlns:a="http://schemas.openxmlformats.org/drawingml/2006/main" noChangeAspect="1"/>
+            </wp:cNvGraphicFramePr>
+            <a:graphic xmlns:a="http://schemas.openxmlformats.org/drawingml/2006/main">
+              <a:graphicData uri="http://schemas.openxmlformats.org/drawingml/2006/picture">
+                <pic:pic xmlns:pic="http://schemas.openxmlformats.org/drawingml/2006/picture">
+                  <pic:nvPicPr>
+                    <pic:cNvPr id="1" name=""/>
+                    <pic:cNvPicPr/>
+                  </pic:nvPicPr>
+                  <pic:blipFill>
+                    <a:blip r:embed="rId18"/>
+                    <a:stretch>
+                      <a:fillRect/>
+                    </a:stretch>
+                  </pic:blipFill>
+                  <pic:spPr>
+                    <a:xfrm>
+                      <a:off x="0" y="0"/>
+                      <a:ext cx="4200766" cy="3400977"/>
+                    </a:xfrm>
+                    <a:prstGeom prst="rect">
+                      <a:avLst/>
+                    </a:prstGeom>
+                  </pic:spPr>
+                </pic:pic>
+              </a:graphicData>
+            </a:graphic>
+          </wp:inline>
+        </w:drawing>
+      </w:r>
+    </w:p>
+    <w:p>
+      <w:pPr>
+        <w:rPr>
+          <w:rFonts w:ascii="Times New Roman" w:hAnsi="Times New Roman" w:cs="Times New Roman"/>
+          <w:sz w:val="24"/>
+          <w:szCs w:val="24"/>
+        </w:rPr>
+      </w:pPr>
+      <w:r>
+        <w:rPr>
+          <w:rFonts w:ascii="Times New Roman" w:hAnsi="Times New Roman" w:cs="Times New Roman"/>
+          <w:sz w:val="24"/>
+          <w:szCs w:val="24"/>
+        </w:rPr>
+        <w:t xml:space="preserve">The churn rate for login frequency shows that </w:t>
+      </w:r>
+      <w:proofErr w:type="spellStart"/>
+      <w:r>
+        <w:rPr>
+          <w:rFonts w:ascii="Times New Roman" w:hAnsi="Times New Roman" w:cs="Times New Roman"/>
+          <w:sz w:val="24"/>
+          <w:szCs w:val="24"/>
+        </w:rPr>
+        <w:t>cutomers</w:t>
+      </w:r>
+      <w:proofErr w:type="spellEnd"/>
+      <w:r>
+        <w:rPr>
+          <w:rFonts w:ascii="Times New Roman" w:hAnsi="Times New Roman" w:cs="Times New Roman"/>
+          <w:sz w:val="24"/>
+          <w:szCs w:val="24"/>
+        </w:rPr>
+        <w:t xml:space="preserve"> who login 5 to 23 times have higher rate of churn and box plot shows that </w:t>
+      </w:r>
+      <w:proofErr w:type="spellStart"/>
+      <w:r>
+        <w:rPr>
+          <w:rFonts w:ascii="Times New Roman" w:hAnsi="Times New Roman" w:cs="Times New Roman"/>
+          <w:sz w:val="24"/>
+          <w:szCs w:val="24"/>
+        </w:rPr>
+        <w:t>cutomers</w:t>
+      </w:r>
+      <w:proofErr w:type="spellEnd"/>
+      <w:r>
+        <w:rPr>
+          <w:rFonts w:ascii="Times New Roman" w:hAnsi="Times New Roman" w:cs="Times New Roman"/>
+          <w:sz w:val="24"/>
+          <w:szCs w:val="24"/>
+        </w:rPr>
+        <w:t xml:space="preserve"> who login 14 to 38 times are more likely to say which </w:t>
+      </w:r>
+      <w:proofErr w:type="spellStart"/>
+      <w:r>
+        <w:rPr>
+          <w:rFonts w:ascii="Times New Roman" w:hAnsi="Times New Roman" w:cs="Times New Roman"/>
+          <w:sz w:val="24"/>
+          <w:szCs w:val="24"/>
+        </w:rPr>
+        <w:t>cutomers</w:t>
+      </w:r>
+      <w:proofErr w:type="spellEnd"/>
+      <w:r>
+        <w:rPr>
+          <w:rFonts w:ascii="Times New Roman" w:hAnsi="Times New Roman" w:cs="Times New Roman"/>
+          <w:sz w:val="24"/>
+          <w:szCs w:val="24"/>
+        </w:rPr>
+        <w:t xml:space="preserve"> who login 10 to 37 are more likely to churn </w:t>
+      </w:r>
+      <w:proofErr w:type="spellStart"/>
+      <w:r>
+        <w:rPr>
+          <w:rFonts w:ascii="Times New Roman" w:hAnsi="Times New Roman" w:cs="Times New Roman"/>
+          <w:sz w:val="24"/>
+          <w:szCs w:val="24"/>
+        </w:rPr>
+        <w:t>ther</w:t>
+      </w:r>
+      <w:proofErr w:type="spellEnd"/>
+      <w:r>
+        <w:rPr>
+          <w:rFonts w:ascii="Times New Roman" w:hAnsi="Times New Roman" w:cs="Times New Roman"/>
+          <w:sz w:val="24"/>
+          <w:szCs w:val="24"/>
+        </w:rPr>
+        <w:t xml:space="preserve"> </w:t>
+      </w:r>
+      <w:proofErr w:type="spellStart"/>
+      <w:r>
+        <w:rPr>
+          <w:rFonts w:ascii="Times New Roman" w:hAnsi="Times New Roman" w:cs="Times New Roman"/>
+          <w:sz w:val="24"/>
+          <w:szCs w:val="24"/>
+        </w:rPr>
+        <w:t>eis</w:t>
+      </w:r>
+      <w:proofErr w:type="spellEnd"/>
+      <w:r>
+        <w:rPr>
+          <w:rFonts w:ascii="Times New Roman" w:hAnsi="Times New Roman" w:cs="Times New Roman"/>
+          <w:sz w:val="24"/>
+          <w:szCs w:val="24"/>
+        </w:rPr>
+        <w:t xml:space="preserve"> no clear difference which shows clearly that less login </w:t>
+      </w:r>
+      <w:proofErr w:type="spellStart"/>
+      <w:r>
+        <w:rPr>
+          <w:rFonts w:ascii="Times New Roman" w:hAnsi="Times New Roman" w:cs="Times New Roman"/>
+          <w:sz w:val="24"/>
+          <w:szCs w:val="24"/>
+        </w:rPr>
+        <w:t>cutomers</w:t>
+      </w:r>
+      <w:proofErr w:type="spellEnd"/>
+      <w:r>
+        <w:rPr>
+          <w:rFonts w:ascii="Times New Roman" w:hAnsi="Times New Roman" w:cs="Times New Roman"/>
+          <w:sz w:val="24"/>
+          <w:szCs w:val="24"/>
+        </w:rPr>
+        <w:t xml:space="preserve"> churn more or more login </w:t>
+      </w:r>
+      <w:proofErr w:type="spellStart"/>
+      <w:r>
+        <w:rPr>
+          <w:rFonts w:ascii="Times New Roman" w:hAnsi="Times New Roman" w:cs="Times New Roman"/>
+          <w:sz w:val="24"/>
+          <w:szCs w:val="24"/>
+        </w:rPr>
+        <w:t>cutomer</w:t>
+      </w:r>
+      <w:proofErr w:type="spellEnd"/>
+      <w:r>
+        <w:rPr>
+          <w:rFonts w:ascii="Times New Roman" w:hAnsi="Times New Roman" w:cs="Times New Roman"/>
+          <w:sz w:val="24"/>
+          <w:szCs w:val="24"/>
+        </w:rPr>
+        <w:t xml:space="preserve"> churn more due to imbalance dataset issue</w:t>
+      </w:r>
+    </w:p>
+    <w:p>
+      <w:pPr>
+        <w:rPr>
+          <w:rFonts w:ascii="Times New Roman" w:hAnsi="Times New Roman" w:cs="Times New Roman"/>
+          <w:sz w:val="24"/>
+          <w:szCs w:val="24"/>
+        </w:rPr>
+      </w:pPr>
+      <w:r>
+        <w:rPr>
+          <w:rFonts w:ascii="Times New Roman" w:hAnsi="Times New Roman" w:cs="Times New Roman"/>
+          <w:sz w:val="24"/>
+          <w:szCs w:val="24"/>
+        </w:rPr>
+        <w:t>Service Usage vs Churn</w:t>
+      </w:r>
+    </w:p>
+    <w:p>
+      <w:pPr>
+        <w:rPr>
+          <w:rFonts w:ascii="Times New Roman" w:hAnsi="Times New Roman" w:cs="Times New Roman"/>
+          <w:sz w:val="24"/>
+          <w:szCs w:val="24"/>
+        </w:rPr>
+      </w:pPr>
+      <w:r>
+        <w:rPr>
+          <w:rFonts w:ascii="Times New Roman" w:hAnsi="Times New Roman" w:cs="Times New Roman"/>
+          <w:sz w:val="24"/>
+          <w:szCs w:val="24"/>
+        </w:rPr>
+        <w:t>Churn Rate</w:t>
+      </w:r>
+    </w:p>
+    <w:p>
+      <w:pPr>
+        <w:rPr>
+          <w:rFonts w:ascii="Times New Roman" w:hAnsi="Times New Roman" w:cs="Times New Roman"/>
+          <w:sz w:val="24"/>
+          <w:szCs w:val="24"/>
+        </w:rPr>
+      </w:pPr>
+      <w:r>
+        <w:rPr>
+          <w:rFonts w:ascii="Times New Roman" w:hAnsi="Times New Roman" w:cs="Times New Roman"/>
+          <w:sz w:val="24"/>
+          <w:szCs w:val="24"/>
+        </w:rPr>
+        <w:lastRenderedPageBreak/>
+        <w:drawing>
+          <wp:inline distT="0" distB="0" distL="0" distR="0" wp14:anchorId="34308758" wp14:editId="539A4A76">
+            <wp:extent cx="2724530" cy="1409897"/>
+            <wp:effectExtent l="0" t="0" r="0" b="0"/>
+            <wp:docPr id="16" name="Picture 16"/>
+            <wp:cNvGraphicFramePr>
+              <a:graphicFrameLocks xmlns:a="http://schemas.openxmlformats.org/drawingml/2006/main" noChangeAspect="1"/>
+            </wp:cNvGraphicFramePr>
+            <a:graphic xmlns:a="http://schemas.openxmlformats.org/drawingml/2006/main">
+              <a:graphicData uri="http://schemas.openxmlformats.org/drawingml/2006/picture">
+                <pic:pic xmlns:pic="http://schemas.openxmlformats.org/drawingml/2006/picture">
+                  <pic:nvPicPr>
+                    <pic:cNvPr id="1" name=""/>
+                    <pic:cNvPicPr/>
+                  </pic:nvPicPr>
+                  <pic:blipFill>
+                    <a:blip r:embed="rId19"/>
+                    <a:stretch>
+                      <a:fillRect/>
+                    </a:stretch>
+                  </pic:blipFill>
+                  <pic:spPr>
+                    <a:xfrm>
+                      <a:off x="0" y="0"/>
+                      <a:ext cx="2724530" cy="1409897"/>
+                    </a:xfrm>
+                    <a:prstGeom prst="rect">
+                      <a:avLst/>
+                    </a:prstGeom>
+                  </pic:spPr>
+                </pic:pic>
+              </a:graphicData>
+            </a:graphic>
+          </wp:inline>
+        </w:drawing>
+      </w:r>
+    </w:p>
+    <w:p>
+      <w:pPr>
+        <w:rPr>
+          <w:rFonts w:ascii="Times New Roman" w:hAnsi="Times New Roman" w:cs="Times New Roman"/>
+          <w:sz w:val="24"/>
+          <w:szCs w:val="24"/>
+        </w:rPr>
+      </w:pPr>
+      <w:r>
+        <w:rPr>
+          <w:rFonts w:ascii="Times New Roman" w:hAnsi="Times New Roman" w:cs="Times New Roman"/>
+          <w:sz w:val="24"/>
+          <w:szCs w:val="24"/>
+        </w:rPr>
+        <w:t>Count Plot</w:t>
+      </w:r>
+    </w:p>
+    <w:p>
+      <w:pPr>
+        <w:rPr>
+          <w:rFonts w:ascii="Times New Roman" w:hAnsi="Times New Roman" w:cs="Times New Roman"/>
+          <w:sz w:val="24"/>
+          <w:szCs w:val="24"/>
+        </w:rPr>
+      </w:pPr>
+      <w:r>
+        <w:rPr>
+          <w:rFonts w:ascii="Times New Roman" w:hAnsi="Times New Roman" w:cs="Times New Roman"/>
+          <w:sz w:val="24"/>
+          <w:szCs w:val="24"/>
+        </w:rPr>
+        <w:drawing>
+          <wp:inline distT="0" distB="0" distL="0" distR="0" wp14:anchorId="63CA0F12" wp14:editId="1B8500CA">
+            <wp:extent cx="2819400" cy="2246632"/>
+            <wp:effectExtent l="0" t="0" r="0" b="1270"/>
+            <wp:docPr id="17" name="Picture 17"/>
+            <wp:cNvGraphicFramePr>
+              <a:graphicFrameLocks xmlns:a="http://schemas.openxmlformats.org/drawingml/2006/main" noChangeAspect="1"/>
+            </wp:cNvGraphicFramePr>
+            <a:graphic xmlns:a="http://schemas.openxmlformats.org/drawingml/2006/main">
+              <a:graphicData uri="http://schemas.openxmlformats.org/drawingml/2006/picture">
+                <pic:pic xmlns:pic="http://schemas.openxmlformats.org/drawingml/2006/picture">
+                  <pic:nvPicPr>
+                    <pic:cNvPr id="1" name=""/>
+                    <pic:cNvPicPr/>
+                  </pic:nvPicPr>
+                  <pic:blipFill>
+                    <a:blip r:embed="rId20"/>
+                    <a:stretch>
+                      <a:fillRect/>
+                    </a:stretch>
+                  </pic:blipFill>
+                  <pic:spPr>
+                    <a:xfrm>
+                      <a:off x="0" y="0"/>
+                      <a:ext cx="2824021" cy="2250314"/>
+                    </a:xfrm>
+                    <a:prstGeom prst="rect">
+                      <a:avLst/>
+                    </a:prstGeom>
+                  </pic:spPr>
+                </pic:pic>
+              </a:graphicData>
+            </a:graphic>
+          </wp:inline>
+        </w:drawing>
+      </w:r>
+    </w:p>
+    <w:p>
+      <w:pPr>
+        <w:rPr>
+          <w:rFonts w:ascii="Times New Roman" w:hAnsi="Times New Roman" w:cs="Times New Roman"/>
+          <w:sz w:val="24"/>
+          <w:szCs w:val="24"/>
+        </w:rPr>
+      </w:pPr>
+      <w:r>
+        <w:rPr>
+          <w:rFonts w:ascii="Times New Roman" w:hAnsi="Times New Roman" w:cs="Times New Roman"/>
+          <w:sz w:val="24"/>
+          <w:szCs w:val="24"/>
+        </w:rPr>
+        <w:t xml:space="preserve">The churn rate and box plot both shows that </w:t>
+      </w:r>
+      <w:proofErr w:type="spellStart"/>
+      <w:r>
+        <w:rPr>
+          <w:rFonts w:ascii="Times New Roman" w:hAnsi="Times New Roman" w:cs="Times New Roman"/>
+          <w:sz w:val="24"/>
+          <w:szCs w:val="24"/>
+        </w:rPr>
+        <w:t>cutomer</w:t>
+      </w:r>
+      <w:proofErr w:type="spellEnd"/>
+      <w:r>
+        <w:rPr>
+          <w:rFonts w:ascii="Times New Roman" w:hAnsi="Times New Roman" w:cs="Times New Roman"/>
+          <w:sz w:val="24"/>
+          <w:szCs w:val="24"/>
+        </w:rPr>
+        <w:t xml:space="preserve"> which use website service less likely to churn which customer which use mobile app and online banking are more likely to churn</w:t>
+      </w:r>
+    </w:p>
+    <w:p>
+      <w:pPr>
+        <w:rPr>
+          <w:rFonts w:ascii="Times New Roman" w:hAnsi="Times New Roman" w:cs="Times New Roman"/>
+          <w:sz w:val="24"/>
+          <w:szCs w:val="24"/>
+        </w:rPr>
+      </w:pPr>
+    </w:p>
+    <w:p>
+      <w:pPr>
+        <w:pStyle w:val="NormalWeb"/>
+      </w:pPr>
+      <w:r>
+        <w:t xml:space="preserve">Columns such as customer ID, transaction ID, interaction ID, transaction date, last login date, and interaction date are not directly useful for prediction. These fields mainly serve identification or logging purposes. However, they become valuable when used to </w:t>
+      </w:r>
+      <w:r>
+        <w:rPr>
+          <w:rStyle w:val="Strong"/>
+        </w:rPr>
+        <w:t>derive meaningful features</w:t>
+      </w:r>
+      <w:r>
+        <w:t>, such as time since last login, time between transactions, first and last interaction dates, and interaction frequency. Since predictive models rely on informative features rather than raw identifiers, these columns are not considered relevant in their original form.</w:t>
+      </w:r>
+    </w:p>
+    <w:p>
+      <w:pPr>
+        <w:rPr>
+          <w:rFonts w:ascii="Times New Roman" w:hAnsi="Times New Roman" w:cs="Times New Roman"/>
+          <w:sz w:val="24"/>
+          <w:szCs w:val="24"/>
+        </w:rPr>
+      </w:pPr>
+      <w:r>
+        <w:rPr>
+          <w:rFonts w:ascii="Times New Roman" w:hAnsi="Times New Roman" w:cs="Times New Roman"/>
+          <w:sz w:val="24"/>
+          <w:szCs w:val="24"/>
+        </w:rPr>
+        <w:t xml:space="preserve">As I compare features with churn and now I’m combining dataset and make one and then I </w:t>
+      </w:r>
+      <w:proofErr w:type="spellStart"/>
+      <w:r>
+        <w:rPr>
+          <w:rFonts w:ascii="Times New Roman" w:hAnsi="Times New Roman" w:cs="Times New Roman"/>
+          <w:sz w:val="24"/>
+          <w:szCs w:val="24"/>
+        </w:rPr>
+        <w:t>perfrom</w:t>
+      </w:r>
+      <w:proofErr w:type="spellEnd"/>
+      <w:r>
+        <w:rPr>
+          <w:rFonts w:ascii="Times New Roman" w:hAnsi="Times New Roman" w:cs="Times New Roman"/>
+          <w:sz w:val="24"/>
+          <w:szCs w:val="24"/>
+        </w:rPr>
+        <w:t xml:space="preserve"> EDA and if I never see a difference then apply preprocessing then do handling </w:t>
+      </w:r>
+      <w:proofErr w:type="spellStart"/>
+      <w:r>
+        <w:rPr>
+          <w:rFonts w:ascii="Times New Roman" w:hAnsi="Times New Roman" w:cs="Times New Roman"/>
+          <w:sz w:val="24"/>
+          <w:szCs w:val="24"/>
+        </w:rPr>
+        <w:t>imbalnce</w:t>
+      </w:r>
       <w:bookmarkEnd w:id="0"/>
+      <w:proofErr w:type="spellEnd"/>
     </w:p>
     <w:sectPr>
       <w:pgSz w:w="12240" w:h="15840"/>
@@ -1923,6 +3202,33 @@
     <w:semiHidden/>
     <w:unhideWhenUsed/>
   </w:style>
+  <w:style w:type="paragraph" w:styleId="NormalWeb">
+    <w:name w:val="Normal (Web)"/>
+    <w:basedOn w:val="Normal"/>
+    <w:uiPriority w:val="99"/>
+    <w:semiHidden/>
+    <w:unhideWhenUsed/>
+    <w:rsid w:val="00B41360"/>
+    <w:pPr>
+      <w:spacing w:before="100" w:beforeAutospacing="1" w:after="100" w:afterAutospacing="1" w:line="240" w:lineRule="auto"/>
+    </w:pPr>
+    <w:rPr>
+      <w:rFonts w:ascii="Times New Roman" w:eastAsia="Times New Roman" w:hAnsi="Times New Roman" w:cs="Times New Roman"/>
+      <w:sz w:val="24"/>
+      <w:szCs w:val="24"/>
+    </w:rPr>
+  </w:style>
+  <w:style w:type="character" w:styleId="Strong">
+    <w:name w:val="Strong"/>
+    <w:basedOn w:val="DefaultParagraphFont"/>
+    <w:uiPriority w:val="22"/>
+    <w:qFormat/>
+    <w:rsid w:val="00B41360"/>
+    <w:rPr>
+      <w:b/>
+      <w:bCs/>
+    </w:rPr>
+  </w:style>
 </w:styles>
 </file>
 

</xml_diff>